<commit_message>
Update build & test guide with detailed Build & Run instructions.
</commit_message>
<xml_diff>
--- a/Unity SDK Build and Test Guide.docx
+++ b/Unity SDK Build and Test Guide.docx
@@ -1035,6 +1035,8 @@
             <w:t>Contents</w:t>
           </w:r>
         </w:p>
+        <w:bookmarkStart w:id="0" w:name="_GoBack"/>
+        <w:bookmarkEnd w:id="0"/>
         <w:p>
           <w:pPr>
             <w:pStyle w:val="TOC1"/>
@@ -1058,7 +1060,7 @@
           <w:r>
             <w:fldChar w:fldCharType="separate"/>
           </w:r>
-          <w:hyperlink w:anchor="_Toc398216596" w:history="1">
+          <w:hyperlink w:anchor="_Toc399762451" w:history="1">
             <w:r>
               <w:rPr>
                 <w:rStyle w:val="Hyperlink"/>
@@ -1085,7 +1087,7 @@
                 <w:noProof/>
                 <w:webHidden/>
               </w:rPr>
-              <w:instrText xml:space="preserve"> PAGEREF _Toc398216596 \h </w:instrText>
+              <w:instrText xml:space="preserve"> PAGEREF _Toc399762451 \h </w:instrText>
             </w:r>
             <w:r>
               <w:rPr>
@@ -1130,7 +1132,7 @@
               <w14:ligatures w14:val="none"/>
             </w:rPr>
           </w:pPr>
-          <w:hyperlink w:anchor="_Toc398216597" w:history="1">
+          <w:hyperlink w:anchor="_Toc399762452" w:history="1">
             <w:r>
               <w:rPr>
                 <w:rStyle w:val="Hyperlink"/>
@@ -1157,7 +1159,7 @@
                 <w:noProof/>
                 <w:webHidden/>
               </w:rPr>
-              <w:instrText xml:space="preserve"> PAGEREF _Toc398216597 \h </w:instrText>
+              <w:instrText xml:space="preserve"> PAGEREF _Toc399762452 \h </w:instrText>
             </w:r>
             <w:r>
               <w:rPr>
@@ -1202,7 +1204,7 @@
               <w14:ligatures w14:val="none"/>
             </w:rPr>
           </w:pPr>
-          <w:hyperlink w:anchor="_Toc398216598" w:history="1">
+          <w:hyperlink w:anchor="_Toc399762453" w:history="1">
             <w:r>
               <w:rPr>
                 <w:rStyle w:val="Hyperlink"/>
@@ -1229,7 +1231,7 @@
                 <w:noProof/>
                 <w:webHidden/>
               </w:rPr>
-              <w:instrText xml:space="preserve"> PAGEREF _Toc398216598 \h </w:instrText>
+              <w:instrText xml:space="preserve"> PAGEREF _Toc399762453 \h </w:instrText>
             </w:r>
             <w:r>
               <w:rPr>
@@ -1274,7 +1276,7 @@
               <w14:ligatures w14:val="none"/>
             </w:rPr>
           </w:pPr>
-          <w:hyperlink w:anchor="_Toc398216599" w:history="1">
+          <w:hyperlink w:anchor="_Toc399762454" w:history="1">
             <w:r>
               <w:rPr>
                 <w:rStyle w:val="Hyperlink"/>
@@ -1301,7 +1303,7 @@
                 <w:noProof/>
                 <w:webHidden/>
               </w:rPr>
-              <w:instrText xml:space="preserve"> PAGEREF _Toc398216599 \h </w:instrText>
+              <w:instrText xml:space="preserve"> PAGEREF _Toc399762454 \h </w:instrText>
             </w:r>
             <w:r>
               <w:rPr>
@@ -1346,7 +1348,7 @@
               <w14:ligatures w14:val="none"/>
             </w:rPr>
           </w:pPr>
-          <w:hyperlink w:anchor="_Toc398216600" w:history="1">
+          <w:hyperlink w:anchor="_Toc399762455" w:history="1">
             <w:r>
               <w:rPr>
                 <w:rStyle w:val="Hyperlink"/>
@@ -1373,7 +1375,7 @@
                 <w:noProof/>
                 <w:webHidden/>
               </w:rPr>
-              <w:instrText xml:space="preserve"> PAGEREF _Toc398216600 \h </w:instrText>
+              <w:instrText xml:space="preserve"> PAGEREF _Toc399762455 \h </w:instrText>
             </w:r>
             <w:r>
               <w:rPr>
@@ -1405,6 +1407,222 @@
           </w:hyperlink>
         </w:p>
         <w:p>
+          <w:pPr>
+            <w:pStyle w:val="TOC1"/>
+            <w:tabs>
+              <w:tab w:val="right" w:leader="dot" w:pos="9350"/>
+            </w:tabs>
+            <w:rPr>
+              <w:rFonts w:eastAsiaTheme="minorEastAsia"/>
+              <w:noProof/>
+              <w:kern w:val="0"/>
+              <w:lang w:eastAsia="zh-CN"/>
+              <w14:ligatures w14:val="none"/>
+            </w:rPr>
+          </w:pPr>
+          <w:hyperlink w:anchor="_Toc399762456" w:history="1">
+            <w:r>
+              <w:rPr>
+                <w:rStyle w:val="Hyperlink"/>
+                <w:noProof/>
+              </w:rPr>
+              <w:t>How to Build &amp; Run Unity Sample:</w:t>
+            </w:r>
+            <w:r>
+              <w:rPr>
+                <w:noProof/>
+                <w:webHidden/>
+              </w:rPr>
+              <w:tab/>
+            </w:r>
+            <w:r>
+              <w:rPr>
+                <w:noProof/>
+                <w:webHidden/>
+              </w:rPr>
+              <w:fldChar w:fldCharType="begin"/>
+            </w:r>
+            <w:r>
+              <w:rPr>
+                <w:noProof/>
+                <w:webHidden/>
+              </w:rPr>
+              <w:instrText xml:space="preserve"> PAGEREF _Toc399762456 \h </w:instrText>
+            </w:r>
+            <w:r>
+              <w:rPr>
+                <w:noProof/>
+                <w:webHidden/>
+              </w:rPr>
+            </w:r>
+            <w:r>
+              <w:rPr>
+                <w:noProof/>
+                <w:webHidden/>
+              </w:rPr>
+              <w:fldChar w:fldCharType="separate"/>
+            </w:r>
+            <w:r>
+              <w:rPr>
+                <w:noProof/>
+                <w:webHidden/>
+              </w:rPr>
+              <w:t>6</w:t>
+            </w:r>
+            <w:r>
+              <w:rPr>
+                <w:noProof/>
+                <w:webHidden/>
+              </w:rPr>
+              <w:fldChar w:fldCharType="end"/>
+            </w:r>
+          </w:hyperlink>
+        </w:p>
+        <w:p>
+          <w:pPr>
+            <w:pStyle w:val="TOC2"/>
+            <w:tabs>
+              <w:tab w:val="right" w:leader="dot" w:pos="9350"/>
+            </w:tabs>
+            <w:rPr>
+              <w:rFonts w:eastAsiaTheme="minorEastAsia"/>
+              <w:noProof/>
+              <w:kern w:val="0"/>
+              <w:lang w:eastAsia="zh-CN"/>
+              <w14:ligatures w14:val="none"/>
+            </w:rPr>
+          </w:pPr>
+          <w:hyperlink w:anchor="_Toc399762457" w:history="1">
+            <w:r>
+              <w:rPr>
+                <w:rStyle w:val="Hyperlink"/>
+                <w:noProof/>
+              </w:rPr>
+              <w:t>AvatarExample</w:t>
+            </w:r>
+            <w:r>
+              <w:rPr>
+                <w:noProof/>
+                <w:webHidden/>
+              </w:rPr>
+              <w:tab/>
+            </w:r>
+            <w:r>
+              <w:rPr>
+                <w:noProof/>
+                <w:webHidden/>
+              </w:rPr>
+              <w:fldChar w:fldCharType="begin"/>
+            </w:r>
+            <w:r>
+              <w:rPr>
+                <w:noProof/>
+                <w:webHidden/>
+              </w:rPr>
+              <w:instrText xml:space="preserve"> PAGEREF _Toc399762457 \h </w:instrText>
+            </w:r>
+            <w:r>
+              <w:rPr>
+                <w:noProof/>
+                <w:webHidden/>
+              </w:rPr>
+            </w:r>
+            <w:r>
+              <w:rPr>
+                <w:noProof/>
+                <w:webHidden/>
+              </w:rPr>
+              <w:fldChar w:fldCharType="separate"/>
+            </w:r>
+            <w:r>
+              <w:rPr>
+                <w:noProof/>
+                <w:webHidden/>
+              </w:rPr>
+              <w:t>6</w:t>
+            </w:r>
+            <w:r>
+              <w:rPr>
+                <w:noProof/>
+                <w:webHidden/>
+              </w:rPr>
+              <w:fldChar w:fldCharType="end"/>
+            </w:r>
+          </w:hyperlink>
+        </w:p>
+        <w:p>
+          <w:pPr>
+            <w:pStyle w:val="TOC2"/>
+            <w:tabs>
+              <w:tab w:val="right" w:leader="dot" w:pos="9350"/>
+            </w:tabs>
+            <w:rPr>
+              <w:rFonts w:eastAsiaTheme="minorEastAsia"/>
+              <w:noProof/>
+              <w:kern w:val="0"/>
+              <w:lang w:eastAsia="zh-CN"/>
+              <w14:ligatures w14:val="none"/>
+            </w:rPr>
+          </w:pPr>
+          <w:hyperlink w:anchor="_Toc399762458" w:history="1">
+            <w:r>
+              <w:rPr>
+                <w:rStyle w:val="Hyperlink"/>
+                <w:noProof/>
+              </w:rPr>
+              <w:t>UnityTutorial</w:t>
+            </w:r>
+            <w:r>
+              <w:rPr>
+                <w:noProof/>
+                <w:webHidden/>
+              </w:rPr>
+              <w:tab/>
+            </w:r>
+            <w:r>
+              <w:rPr>
+                <w:noProof/>
+                <w:webHidden/>
+              </w:rPr>
+              <w:fldChar w:fldCharType="begin"/>
+            </w:r>
+            <w:r>
+              <w:rPr>
+                <w:noProof/>
+                <w:webHidden/>
+              </w:rPr>
+              <w:instrText xml:space="preserve"> PAGEREF _Toc399762458 \h </w:instrText>
+            </w:r>
+            <w:r>
+              <w:rPr>
+                <w:noProof/>
+                <w:webHidden/>
+              </w:rPr>
+            </w:r>
+            <w:r>
+              <w:rPr>
+                <w:noProof/>
+                <w:webHidden/>
+              </w:rPr>
+              <w:fldChar w:fldCharType="separate"/>
+            </w:r>
+            <w:r>
+              <w:rPr>
+                <w:noProof/>
+                <w:webHidden/>
+              </w:rPr>
+              <w:t>8</w:t>
+            </w:r>
+            <w:r>
+              <w:rPr>
+                <w:noProof/>
+                <w:webHidden/>
+              </w:rPr>
+              <w:fldChar w:fldCharType="end"/>
+            </w:r>
+          </w:hyperlink>
+        </w:p>
+        <w:p>
           <w:r>
             <w:rPr>
               <w:b/>
@@ -1433,14 +1651,12 @@
       <w:r>
         <w:br w:type="page"/>
       </w:r>
-      <w:bookmarkStart w:id="0" w:name="_GoBack"/>
-      <w:bookmarkEnd w:id="0"/>
     </w:p>
     <w:p>
       <w:pPr>
         <w:pStyle w:val="Heading1"/>
       </w:pPr>
-      <w:bookmarkStart w:id="1" w:name="_Toc398216596"/>
+      <w:bookmarkStart w:id="1" w:name="_Toc399762451"/>
       <w:r>
         <w:lastRenderedPageBreak/>
         <w:t>Prerequisites</w:t>
@@ -1467,7 +1683,7 @@
       <w:pPr>
         <w:pStyle w:val="Heading1"/>
       </w:pPr>
-      <w:bookmarkStart w:id="2" w:name="_Toc398216597"/>
+      <w:bookmarkStart w:id="2" w:name="_Toc399762452"/>
       <w:r>
         <w:t>How to build Unity SDK:</w:t>
       </w:r>
@@ -1489,10 +1705,7 @@
     </w:p>
     <w:p>
       <w:r>
-        <w:t>In the Application tab, change the Target Framework to .NET Framework 3.5</w:t>
-      </w:r>
-      <w:r>
-        <w:t>.</w:t>
+        <w:t>In the Application tab, change the Target Framework to .NET Framework 3.5.</w:t>
       </w:r>
     </w:p>
     <w:p>
@@ -1687,7 +1900,7 @@
       <w:pPr>
         <w:pStyle w:val="Heading1"/>
       </w:pPr>
-      <w:bookmarkStart w:id="3" w:name="_Toc398216598"/>
+      <w:bookmarkStart w:id="3" w:name="_Toc399762453"/>
       <w:r>
         <w:t>How to Test Unity SDK:</w:t>
       </w:r>
@@ -1724,7 +1937,7 @@
       <w:pPr>
         <w:pStyle w:val="Heading2"/>
       </w:pPr>
-      <w:bookmarkStart w:id="4" w:name="_Toc398216599"/>
+      <w:bookmarkStart w:id="4" w:name="_Toc399762454"/>
       <w:proofErr w:type="spellStart"/>
       <w:r>
         <w:t>AvatarExample</w:t>
@@ -2499,7 +2712,7 @@
       <w:pPr>
         <w:pStyle w:val="Heading2"/>
       </w:pPr>
-      <w:bookmarkStart w:id="5" w:name="_Toc398216600"/>
+      <w:bookmarkStart w:id="5" w:name="_Toc399762455"/>
       <w:proofErr w:type="spellStart"/>
       <w:r>
         <w:t>UnityTutorial</w:t>
@@ -2582,10 +2795,706 @@
       </w:r>
     </w:p>
     <w:p/>
+    <w:p>
+      <w:pPr>
+        <w:pStyle w:val="Heading1"/>
+      </w:pPr>
+      <w:bookmarkStart w:id="6" w:name="_Toc399762456"/>
+      <w:r>
+        <w:t xml:space="preserve">How to </w:t>
+      </w:r>
+      <w:r>
+        <w:t xml:space="preserve">Build &amp; Run </w:t>
+      </w:r>
+      <w:r>
+        <w:t xml:space="preserve">Unity </w:t>
+      </w:r>
+      <w:r>
+        <w:t>Sample</w:t>
+      </w:r>
+      <w:r>
+        <w:t>:</w:t>
+      </w:r>
+      <w:bookmarkEnd w:id="6"/>
+    </w:p>
     <w:p/>
+    <w:p>
+      <w:r>
+        <w:t xml:space="preserve">To build exe for Unity project, </w:t>
+      </w:r>
+      <w:r>
+        <w:t xml:space="preserve">you just use File-&gt;Build &amp; Run </w:t>
+      </w:r>
+      <w:r>
+        <w:t>command. There is no need to copy files around, except overwriting ATT_MSSDK.dll with new version</w:t>
+      </w:r>
+      <w:r>
+        <w:t xml:space="preserve"> when</w:t>
+      </w:r>
+      <w:r>
+        <w:t xml:space="preserve"> it’s</w:t>
+      </w:r>
+      <w:r>
+        <w:t xml:space="preserve"> available</w:t>
+      </w:r>
+      <w:r>
+        <w:t>.</w:t>
+      </w:r>
+    </w:p>
+    <w:p/>
+    <w:p>
+      <w:r>
+        <w:t xml:space="preserve">Please note that documented Unity version in this guild. </w:t>
+      </w:r>
+      <w:proofErr w:type="spellStart"/>
+      <w:r>
+        <w:t>AvatarExample</w:t>
+      </w:r>
+      <w:proofErr w:type="spellEnd"/>
+      <w:r>
+        <w:t xml:space="preserve"> </w:t>
+      </w:r>
+      <w:r>
+        <w:rPr>
+          <w:color w:val="FF0000"/>
+        </w:rPr>
+        <w:t xml:space="preserve">ONLY </w:t>
+      </w:r>
+      <w:r>
+        <w:t xml:space="preserve">works in Unity </w:t>
+      </w:r>
+      <w:r>
+        <w:rPr>
+          <w:color w:val="FF0000"/>
+        </w:rPr>
+        <w:t>4.01</w:t>
+      </w:r>
+      <w:r>
+        <w:t xml:space="preserve">. </w:t>
+      </w:r>
+      <w:proofErr w:type="spellStart"/>
+      <w:r>
+        <w:t>UnityTutorial</w:t>
+      </w:r>
+      <w:proofErr w:type="spellEnd"/>
+      <w:r>
+        <w:t xml:space="preserve"> works with Unity 4.5. I would suggest you start with </w:t>
+      </w:r>
+      <w:proofErr w:type="spellStart"/>
+      <w:r>
+        <w:t>UnityTutorial</w:t>
+      </w:r>
+      <w:proofErr w:type="spellEnd"/>
+      <w:r>
+        <w:t>, as it’s easier to understand and learn how to use Unity SDK.</w:t>
+      </w:r>
+    </w:p>
+    <w:p/>
+    <w:p>
+      <w:r>
+        <w:t>There are 2 samples:</w:t>
+      </w:r>
+    </w:p>
+    <w:p>
+      <w:pPr>
+        <w:pStyle w:val="Heading2"/>
+      </w:pPr>
+      <w:bookmarkStart w:id="7" w:name="_Toc399762457"/>
+      <w:proofErr w:type="spellStart"/>
+      <w:r>
+        <w:t>AvatarExample</w:t>
+      </w:r>
+      <w:bookmarkEnd w:id="7"/>
+      <w:proofErr w:type="spellEnd"/>
+    </w:p>
+    <w:p/>
+    <w:p>
+      <w:pPr>
+        <w:rPr>
+          <w:noProof/>
+        </w:rPr>
+      </w:pPr>
+      <w:r>
+        <w:rPr>
+          <w:noProof/>
+        </w:rPr>
+        <w:t>For AvatarExample , use File-&gt;Open Project to open ATT_APIPlatform_Unity_SDK\Samples\AvatarExample\SourceCode</w:t>
+      </w:r>
+    </w:p>
+    <w:p>
+      <w:pPr>
+        <w:rPr>
+          <w:noProof/>
+          <w:color w:val="44546A" w:themeColor="dark2"/>
+        </w:rPr>
+      </w:pPr>
+      <w:r>
+        <w:rPr>
+          <w:noProof/>
+          <w:lang w:eastAsia="zh-CN"/>
+        </w:rPr>
+        <w:lastRenderedPageBreak/>
+        <w:drawing>
+          <wp:inline distT="0" distB="0" distL="0" distR="0" wp14:anchorId="606706CF" wp14:editId="6B7D2B02">
+            <wp:extent cx="6556587" cy="3688080"/>
+            <wp:effectExtent l="0" t="0" r="0" b="7620"/>
+            <wp:docPr id="3" name="Picture 3"/>
+            <wp:cNvGraphicFramePr>
+              <a:graphicFrameLocks xmlns:a="http://schemas.openxmlformats.org/drawingml/2006/main" noChangeAspect="1"/>
+            </wp:cNvGraphicFramePr>
+            <a:graphic xmlns:a="http://schemas.openxmlformats.org/drawingml/2006/main">
+              <a:graphicData uri="http://schemas.openxmlformats.org/drawingml/2006/picture">
+                <pic:pic xmlns:pic="http://schemas.openxmlformats.org/drawingml/2006/picture">
+                  <pic:nvPicPr>
+                    <pic:cNvPr id="0" name="Picture 5"/>
+                    <pic:cNvPicPr>
+                      <a:picLocks noChangeAspect="1" noChangeArrowheads="1"/>
+                    </pic:cNvPicPr>
+                  </pic:nvPicPr>
+                  <pic:blipFill>
+                    <a:blip r:embed="rId12" cstate="print">
+                      <a:extLst>
+                        <a:ext uri="{28A0092B-C50C-407E-A947-70E740481C1C}">
+                          <a14:useLocalDpi xmlns:a14="http://schemas.microsoft.com/office/drawing/2010/main" val="0"/>
+                        </a:ext>
+                      </a:extLst>
+                    </a:blip>
+                    <a:srcRect/>
+                    <a:stretch>
+                      <a:fillRect/>
+                    </a:stretch>
+                  </pic:blipFill>
+                  <pic:spPr bwMode="auto">
+                    <a:xfrm>
+                      <a:off x="0" y="0"/>
+                      <a:ext cx="6556587" cy="3688080"/>
+                    </a:xfrm>
+                    <a:prstGeom prst="rect">
+                      <a:avLst/>
+                    </a:prstGeom>
+                    <a:noFill/>
+                    <a:ln>
+                      <a:noFill/>
+                    </a:ln>
+                  </pic:spPr>
+                </pic:pic>
+              </a:graphicData>
+            </a:graphic>
+          </wp:inline>
+        </w:drawing>
+      </w:r>
+    </w:p>
+    <w:p>
+      <w:pPr>
+        <w:rPr>
+          <w:noProof/>
+          <w:color w:val="44546A" w:themeColor="dark2"/>
+        </w:rPr>
+      </w:pPr>
+    </w:p>
+    <w:p>
+      <w:pPr>
+        <w:rPr>
+          <w:noProof/>
+        </w:rPr>
+      </w:pPr>
+      <w:r>
+        <w:rPr>
+          <w:noProof/>
+        </w:rPr>
+        <w:t>Then click Project panel, click Assets, click CharacterCustomization, double click DressingroomExample:</w:t>
+      </w:r>
+    </w:p>
+    <w:p>
+      <w:pPr>
+        <w:rPr>
+          <w:noProof/>
+          <w:color w:val="44546A" w:themeColor="dark2"/>
+        </w:rPr>
+      </w:pPr>
+      <w:r>
+        <w:rPr>
+          <w:noProof/>
+          <w:lang w:eastAsia="zh-CN"/>
+        </w:rPr>
+        <w:drawing>
+          <wp:inline distT="0" distB="0" distL="0" distR="0" wp14:anchorId="3BE7D693" wp14:editId="481FA024">
+            <wp:extent cx="6553200" cy="3686175"/>
+            <wp:effectExtent l="0" t="0" r="0" b="9525"/>
+            <wp:docPr id="2" name="Picture 2"/>
+            <wp:cNvGraphicFramePr>
+              <a:graphicFrameLocks xmlns:a="http://schemas.openxmlformats.org/drawingml/2006/main" noChangeAspect="1"/>
+            </wp:cNvGraphicFramePr>
+            <a:graphic xmlns:a="http://schemas.openxmlformats.org/drawingml/2006/main">
+              <a:graphicData uri="http://schemas.openxmlformats.org/drawingml/2006/picture">
+                <pic:pic xmlns:pic="http://schemas.openxmlformats.org/drawingml/2006/picture">
+                  <pic:nvPicPr>
+                    <pic:cNvPr id="0" name="Picture 6"/>
+                    <pic:cNvPicPr>
+                      <a:picLocks noChangeAspect="1" noChangeArrowheads="1"/>
+                    </pic:cNvPicPr>
+                  </pic:nvPicPr>
+                  <pic:blipFill>
+                    <a:blip r:embed="rId13" cstate="print">
+                      <a:extLst>
+                        <a:ext uri="{28A0092B-C50C-407E-A947-70E740481C1C}">
+                          <a14:useLocalDpi xmlns:a14="http://schemas.microsoft.com/office/drawing/2010/main" val="0"/>
+                        </a:ext>
+                      </a:extLst>
+                    </a:blip>
+                    <a:srcRect/>
+                    <a:stretch>
+                      <a:fillRect/>
+                    </a:stretch>
+                  </pic:blipFill>
+                  <pic:spPr bwMode="auto">
+                    <a:xfrm>
+                      <a:off x="0" y="0"/>
+                      <a:ext cx="6561380" cy="3690776"/>
+                    </a:xfrm>
+                    <a:prstGeom prst="rect">
+                      <a:avLst/>
+                    </a:prstGeom>
+                    <a:noFill/>
+                    <a:ln>
+                      <a:noFill/>
+                    </a:ln>
+                  </pic:spPr>
+                </pic:pic>
+              </a:graphicData>
+            </a:graphic>
+          </wp:inline>
+        </w:drawing>
+      </w:r>
+    </w:p>
+    <w:p>
+      <w:pPr>
+        <w:rPr>
+          <w:noProof/>
+          <w:color w:val="44546A" w:themeColor="dark2"/>
+        </w:rPr>
+      </w:pPr>
+    </w:p>
+    <w:p>
+      <w:pPr>
+        <w:rPr>
+          <w:noProof/>
+        </w:rPr>
+      </w:pPr>
+      <w:r>
+        <w:rPr>
+          <w:noProof/>
+        </w:rPr>
+        <w:t>Then click File-&gt;Build &amp; Run:</w:t>
+      </w:r>
+    </w:p>
+    <w:p>
+      <w:pPr>
+        <w:rPr>
+          <w:noProof/>
+          <w:color w:val="44546A" w:themeColor="dark2"/>
+        </w:rPr>
+      </w:pPr>
+      <w:r>
+        <w:rPr>
+          <w:noProof/>
+          <w:lang w:eastAsia="zh-CN"/>
+        </w:rPr>
+        <w:drawing>
+          <wp:inline distT="0" distB="0" distL="0" distR="0" wp14:anchorId="004F5DA6" wp14:editId="7FC8513D">
+            <wp:extent cx="6598920" cy="3711893"/>
+            <wp:effectExtent l="0" t="0" r="0" b="3175"/>
+            <wp:docPr id="1" name="Picture 1"/>
+            <wp:cNvGraphicFramePr>
+              <a:graphicFrameLocks xmlns:a="http://schemas.openxmlformats.org/drawingml/2006/main" noChangeAspect="1"/>
+            </wp:cNvGraphicFramePr>
+            <a:graphic xmlns:a="http://schemas.openxmlformats.org/drawingml/2006/main">
+              <a:graphicData uri="http://schemas.openxmlformats.org/drawingml/2006/picture">
+                <pic:pic xmlns:pic="http://schemas.openxmlformats.org/drawingml/2006/picture">
+                  <pic:nvPicPr>
+                    <pic:cNvPr id="0" name="Picture 7"/>
+                    <pic:cNvPicPr>
+                      <a:picLocks noChangeAspect="1" noChangeArrowheads="1"/>
+                    </pic:cNvPicPr>
+                  </pic:nvPicPr>
+                  <pic:blipFill>
+                    <a:blip r:embed="rId14" cstate="print">
+                      <a:extLst>
+                        <a:ext uri="{28A0092B-C50C-407E-A947-70E740481C1C}">
+                          <a14:useLocalDpi xmlns:a14="http://schemas.microsoft.com/office/drawing/2010/main" val="0"/>
+                        </a:ext>
+                      </a:extLst>
+                    </a:blip>
+                    <a:srcRect/>
+                    <a:stretch>
+                      <a:fillRect/>
+                    </a:stretch>
+                  </pic:blipFill>
+                  <pic:spPr bwMode="auto">
+                    <a:xfrm>
+                      <a:off x="0" y="0"/>
+                      <a:ext cx="6599712" cy="3712339"/>
+                    </a:xfrm>
+                    <a:prstGeom prst="rect">
+                      <a:avLst/>
+                    </a:prstGeom>
+                    <a:noFill/>
+                    <a:ln>
+                      <a:noFill/>
+                    </a:ln>
+                  </pic:spPr>
+                </pic:pic>
+              </a:graphicData>
+            </a:graphic>
+          </wp:inline>
+        </w:drawing>
+      </w:r>
+    </w:p>
+    <w:p>
+      <w:pPr>
+        <w:pStyle w:val="Heading2"/>
+      </w:pPr>
+      <w:bookmarkStart w:id="8" w:name="_Toc399762458"/>
+      <w:proofErr w:type="spellStart"/>
+      <w:r>
+        <w:t>UnityTutorial</w:t>
+      </w:r>
+      <w:bookmarkEnd w:id="8"/>
+      <w:proofErr w:type="spellEnd"/>
+    </w:p>
+    <w:p/>
+    <w:p>
+      <w:r>
+        <w:t xml:space="preserve">Use File-&gt;Open Project to open </w:t>
+      </w:r>
+      <w:proofErr w:type="spellStart"/>
+      <w:r>
+        <w:t>UnityTutorial</w:t>
+      </w:r>
+      <w:proofErr w:type="spellEnd"/>
+      <w:r>
+        <w:t xml:space="preserve"> Project, click Project panel, click Assets folder, </w:t>
+      </w:r>
+      <w:proofErr w:type="gramStart"/>
+      <w:r>
+        <w:t>then</w:t>
+      </w:r>
+      <w:proofErr w:type="gramEnd"/>
+      <w:r>
+        <w:t xml:space="preserve"> </w:t>
+      </w:r>
+      <w:r>
+        <w:t xml:space="preserve">double click </w:t>
+      </w:r>
+      <w:proofErr w:type="spellStart"/>
+      <w:r>
+        <w:t>TestScene</w:t>
+      </w:r>
+      <w:proofErr w:type="spellEnd"/>
+      <w:r>
+        <w:t>.</w:t>
+      </w:r>
+    </w:p>
+    <w:p>
+      <w:pPr>
+        <w:rPr>
+          <w:color w:val="44546A" w:themeColor="dark2"/>
+        </w:rPr>
+      </w:pPr>
+      <w:r>
+        <w:rPr>
+          <w:noProof/>
+          <w:lang w:eastAsia="zh-CN"/>
+        </w:rPr>
+        <w:lastRenderedPageBreak/>
+        <w:drawing>
+          <wp:inline distT="0" distB="0" distL="0" distR="0">
+            <wp:extent cx="6560820" cy="3690462"/>
+            <wp:effectExtent l="0" t="0" r="0" b="5715"/>
+            <wp:docPr id="8" name="Picture 8"/>
+            <wp:cNvGraphicFramePr>
+              <a:graphicFrameLocks xmlns:a="http://schemas.openxmlformats.org/drawingml/2006/main" noChangeAspect="1"/>
+            </wp:cNvGraphicFramePr>
+            <a:graphic xmlns:a="http://schemas.openxmlformats.org/drawingml/2006/main">
+              <a:graphicData uri="http://schemas.openxmlformats.org/drawingml/2006/picture">
+                <pic:pic xmlns:pic="http://schemas.openxmlformats.org/drawingml/2006/picture">
+                  <pic:nvPicPr>
+                    <pic:cNvPr id="0" name="Picture 1"/>
+                    <pic:cNvPicPr>
+                      <a:picLocks noChangeAspect="1" noChangeArrowheads="1"/>
+                    </pic:cNvPicPr>
+                  </pic:nvPicPr>
+                  <pic:blipFill>
+                    <a:blip r:embed="rId15" cstate="print">
+                      <a:extLst>
+                        <a:ext uri="{28A0092B-C50C-407E-A947-70E740481C1C}">
+                          <a14:useLocalDpi xmlns:a14="http://schemas.microsoft.com/office/drawing/2010/main" val="0"/>
+                        </a:ext>
+                      </a:extLst>
+                    </a:blip>
+                    <a:srcRect/>
+                    <a:stretch>
+                      <a:fillRect/>
+                    </a:stretch>
+                  </pic:blipFill>
+                  <pic:spPr bwMode="auto">
+                    <a:xfrm>
+                      <a:off x="0" y="0"/>
+                      <a:ext cx="6560820" cy="3690462"/>
+                    </a:xfrm>
+                    <a:prstGeom prst="rect">
+                      <a:avLst/>
+                    </a:prstGeom>
+                    <a:noFill/>
+                    <a:ln>
+                      <a:noFill/>
+                    </a:ln>
+                  </pic:spPr>
+                </pic:pic>
+              </a:graphicData>
+            </a:graphic>
+          </wp:inline>
+        </w:drawing>
+      </w:r>
+    </w:p>
+    <w:p>
+      <w:pPr>
+        <w:rPr>
+          <w:color w:val="44546A" w:themeColor="dark2"/>
+        </w:rPr>
+      </w:pPr>
+    </w:p>
+    <w:p>
+      <w:r>
+        <w:t xml:space="preserve">Select File-&gt;Build &amp; Run, click Build </w:t>
+      </w:r>
+      <w:proofErr w:type="gramStart"/>
+      <w:r>
+        <w:t>And</w:t>
+      </w:r>
+      <w:proofErr w:type="gramEnd"/>
+      <w:r>
+        <w:t xml:space="preserve"> Run:</w:t>
+      </w:r>
+    </w:p>
+    <w:p>
+      <w:pPr>
+        <w:rPr>
+          <w:color w:val="44546A" w:themeColor="dark2"/>
+        </w:rPr>
+      </w:pPr>
+      <w:r>
+        <w:rPr>
+          <w:noProof/>
+          <w:lang w:eastAsia="zh-CN"/>
+        </w:rPr>
+        <w:lastRenderedPageBreak/>
+        <w:drawing>
+          <wp:inline distT="0" distB="0" distL="0" distR="0">
+            <wp:extent cx="6560820" cy="3690462"/>
+            <wp:effectExtent l="0" t="0" r="0" b="5715"/>
+            <wp:docPr id="7" name="Picture 7"/>
+            <wp:cNvGraphicFramePr>
+              <a:graphicFrameLocks xmlns:a="http://schemas.openxmlformats.org/drawingml/2006/main" noChangeAspect="1"/>
+            </wp:cNvGraphicFramePr>
+            <a:graphic xmlns:a="http://schemas.openxmlformats.org/drawingml/2006/main">
+              <a:graphicData uri="http://schemas.openxmlformats.org/drawingml/2006/picture">
+                <pic:pic xmlns:pic="http://schemas.openxmlformats.org/drawingml/2006/picture">
+                  <pic:nvPicPr>
+                    <pic:cNvPr id="0" name="Picture 2"/>
+                    <pic:cNvPicPr>
+                      <a:picLocks noChangeAspect="1" noChangeArrowheads="1"/>
+                    </pic:cNvPicPr>
+                  </pic:nvPicPr>
+                  <pic:blipFill>
+                    <a:blip r:embed="rId16" cstate="print">
+                      <a:extLst>
+                        <a:ext uri="{28A0092B-C50C-407E-A947-70E740481C1C}">
+                          <a14:useLocalDpi xmlns:a14="http://schemas.microsoft.com/office/drawing/2010/main" val="0"/>
+                        </a:ext>
+                      </a:extLst>
+                    </a:blip>
+                    <a:srcRect/>
+                    <a:stretch>
+                      <a:fillRect/>
+                    </a:stretch>
+                  </pic:blipFill>
+                  <pic:spPr bwMode="auto">
+                    <a:xfrm>
+                      <a:off x="0" y="0"/>
+                      <a:ext cx="6563476" cy="3691956"/>
+                    </a:xfrm>
+                    <a:prstGeom prst="rect">
+                      <a:avLst/>
+                    </a:prstGeom>
+                    <a:noFill/>
+                    <a:ln>
+                      <a:noFill/>
+                    </a:ln>
+                  </pic:spPr>
+                </pic:pic>
+              </a:graphicData>
+            </a:graphic>
+          </wp:inline>
+        </w:drawing>
+      </w:r>
+      <w:r>
+        <w:rPr>
+          <w:color w:val="44546A" w:themeColor="dark2"/>
+        </w:rPr>
+        <w:t xml:space="preserve"> </w:t>
+      </w:r>
+    </w:p>
+    <w:p>
+      <w:pPr>
+        <w:rPr>
+          <w:color w:val="44546A" w:themeColor="dark2"/>
+        </w:rPr>
+      </w:pPr>
+    </w:p>
+    <w:p>
+      <w:r>
+        <w:t>Click Save:</w:t>
+      </w:r>
+    </w:p>
+    <w:p>
+      <w:pPr>
+        <w:rPr>
+          <w:color w:val="44546A" w:themeColor="dark2"/>
+        </w:rPr>
+      </w:pPr>
+      <w:r>
+        <w:rPr>
+          <w:noProof/>
+          <w:lang w:eastAsia="zh-CN"/>
+        </w:rPr>
+        <w:lastRenderedPageBreak/>
+        <w:drawing>
+          <wp:inline distT="0" distB="0" distL="0" distR="0">
+            <wp:extent cx="6572673" cy="3697129"/>
+            <wp:effectExtent l="0" t="0" r="0" b="0"/>
+            <wp:docPr id="5" name="Picture 5"/>
+            <wp:cNvGraphicFramePr>
+              <a:graphicFrameLocks xmlns:a="http://schemas.openxmlformats.org/drawingml/2006/main" noChangeAspect="1"/>
+            </wp:cNvGraphicFramePr>
+            <a:graphic xmlns:a="http://schemas.openxmlformats.org/drawingml/2006/main">
+              <a:graphicData uri="http://schemas.openxmlformats.org/drawingml/2006/picture">
+                <pic:pic xmlns:pic="http://schemas.openxmlformats.org/drawingml/2006/picture">
+                  <pic:nvPicPr>
+                    <pic:cNvPr id="0" name="Picture 3"/>
+                    <pic:cNvPicPr>
+                      <a:picLocks noChangeAspect="1" noChangeArrowheads="1"/>
+                    </pic:cNvPicPr>
+                  </pic:nvPicPr>
+                  <pic:blipFill>
+                    <a:blip r:embed="rId17" cstate="print">
+                      <a:extLst>
+                        <a:ext uri="{28A0092B-C50C-407E-A947-70E740481C1C}">
+                          <a14:useLocalDpi xmlns:a14="http://schemas.microsoft.com/office/drawing/2010/main" val="0"/>
+                        </a:ext>
+                      </a:extLst>
+                    </a:blip>
+                    <a:srcRect/>
+                    <a:stretch>
+                      <a:fillRect/>
+                    </a:stretch>
+                  </pic:blipFill>
+                  <pic:spPr bwMode="auto">
+                    <a:xfrm>
+                      <a:off x="0" y="0"/>
+                      <a:ext cx="6575756" cy="3698863"/>
+                    </a:xfrm>
+                    <a:prstGeom prst="rect">
+                      <a:avLst/>
+                    </a:prstGeom>
+                    <a:noFill/>
+                    <a:ln>
+                      <a:noFill/>
+                    </a:ln>
+                  </pic:spPr>
+                </pic:pic>
+              </a:graphicData>
+            </a:graphic>
+          </wp:inline>
+        </w:drawing>
+      </w:r>
+    </w:p>
+    <w:p>
+      <w:pPr>
+        <w:rPr>
+          <w:color w:val="44546A" w:themeColor="dark2"/>
+        </w:rPr>
+      </w:pPr>
+    </w:p>
+    <w:p>
+      <w:r>
+        <w:t>Unity will build the exe:</w:t>
+      </w:r>
+    </w:p>
+    <w:p>
+      <w:pPr>
+        <w:rPr>
+          <w:color w:val="44546A" w:themeColor="dark2"/>
+        </w:rPr>
+      </w:pPr>
+      <w:r>
+        <w:rPr>
+          <w:noProof/>
+          <w:lang w:eastAsia="zh-CN"/>
+        </w:rPr>
+        <w:drawing>
+          <wp:inline distT="0" distB="0" distL="0" distR="0">
+            <wp:extent cx="6576060" cy="3699034"/>
+            <wp:effectExtent l="0" t="0" r="0" b="0"/>
+            <wp:docPr id="4" name="Picture 4"/>
+            <wp:cNvGraphicFramePr>
+              <a:graphicFrameLocks xmlns:a="http://schemas.openxmlformats.org/drawingml/2006/main" noChangeAspect="1"/>
+            </wp:cNvGraphicFramePr>
+            <a:graphic xmlns:a="http://schemas.openxmlformats.org/drawingml/2006/main">
+              <a:graphicData uri="http://schemas.openxmlformats.org/drawingml/2006/picture">
+                <pic:pic xmlns:pic="http://schemas.openxmlformats.org/drawingml/2006/picture">
+                  <pic:nvPicPr>
+                    <pic:cNvPr id="0" name="Picture 4"/>
+                    <pic:cNvPicPr>
+                      <a:picLocks noChangeAspect="1" noChangeArrowheads="1"/>
+                    </pic:cNvPicPr>
+                  </pic:nvPicPr>
+                  <pic:blipFill>
+                    <a:blip r:embed="rId18" cstate="print">
+                      <a:extLst>
+                        <a:ext uri="{28A0092B-C50C-407E-A947-70E740481C1C}">
+                          <a14:useLocalDpi xmlns:a14="http://schemas.microsoft.com/office/drawing/2010/main" val="0"/>
+                        </a:ext>
+                      </a:extLst>
+                    </a:blip>
+                    <a:srcRect/>
+                    <a:stretch>
+                      <a:fillRect/>
+                    </a:stretch>
+                  </pic:blipFill>
+                  <pic:spPr bwMode="auto">
+                    <a:xfrm>
+                      <a:off x="0" y="0"/>
+                      <a:ext cx="6577814" cy="3700020"/>
+                    </a:xfrm>
+                    <a:prstGeom prst="rect">
+                      <a:avLst/>
+                    </a:prstGeom>
+                    <a:noFill/>
+                    <a:ln>
+                      <a:noFill/>
+                    </a:ln>
+                  </pic:spPr>
+                </pic:pic>
+              </a:graphicData>
+            </a:graphic>
+          </wp:inline>
+        </w:drawing>
+      </w:r>
+    </w:p>
     <w:sectPr>
-      <w:headerReference w:type="default" r:id="rId12"/>
-      <w:footerReference w:type="default" r:id="rId13"/>
+      <w:headerReference w:type="default" r:id="rId19"/>
+      <w:footerReference w:type="default" r:id="rId20"/>
       <w:pgSz w:w="12240" w:h="15840"/>
       <w:pgMar w:top="1440" w:right="1440" w:bottom="1440" w:left="1440" w:header="720" w:footer="720" w:gutter="0"/>
       <w:pgNumType w:start="0"/>
@@ -5460,7 +6369,7 @@
   <a:extraClrSchemeLst/>
   <a:extLst>
     <a:ext uri="{05A4C25C-085E-4340-85A3-A5531E510DB2}">
-      <thm15:themeFamily xmlns="" xmlns:thm15="http://schemas.microsoft.com/office/thememl/2012/main" name="Office Theme" id="{62F939B6-93AF-4DB8-9C6B-D6C7DFDC589F}" vid="{4A3C46E8-61CC-4603-A589-7422A47A8E4A}"/>
+      <thm15:themeFamily xmlns:thm15="http://schemas.microsoft.com/office/thememl/2012/main" xmlns="" name="Office Theme" id="{62F939B6-93AF-4DB8-9C6B-D6C7DFDC589F}" vid="{4A3C46E8-61CC-4603-A589-7422A47A8E4A}"/>
     </a:ext>
   </a:extLst>
 </a:theme>
@@ -5490,7 +6399,7 @@
 </file>
 
 <file path=customXml/itemProps2.xml><?xml version="1.0" encoding="utf-8"?>
-<ds:datastoreItem xmlns:ds="http://schemas.openxmlformats.org/officeDocument/2006/customXml" ds:itemID="{E32FA315-5888-4963-805A-4A448E91E7B9}">
+<ds:datastoreItem xmlns:ds="http://schemas.openxmlformats.org/officeDocument/2006/customXml" ds:itemID="{C36A102E-4BF0-49F7-90D3-8ECE9408B925}">
   <ds:schemaRefs>
     <ds:schemaRef ds:uri="http://schemas.openxmlformats.org/officeDocument/2006/bibliography"/>
   </ds:schemaRefs>

</xml_diff>